<commit_message>
update keuangan by segap
</commit_message>
<xml_diff>
--- a/public/templates/template_laporan.docx
+++ b/public/templates/template_laporan.docx
@@ -14,41 +14,13 @@
           <w:lang w:val="en-US"/>
         </w:rPr>
       </w:pPr>
-      <w:proofErr w:type="spellStart"/>
       <w:r>
         <w:rPr>
           <w:b w:val="0"/>
           <w:u w:val="none"/>
           <w:lang w:val="es-ES_tradnl"/>
         </w:rPr>
-        <w:t>Siak</w:t>
-      </w:r>
-      <w:proofErr w:type="spellEnd"/>
-      <w:r>
-        <w:rPr>
-          <w:b w:val="0"/>
-          <w:u w:val="none"/>
-          <w:lang w:val="es-ES_tradnl"/>
-        </w:rPr>
-        <w:t xml:space="preserve"> Sri </w:t>
-      </w:r>
-      <w:proofErr w:type="spellStart"/>
-      <w:r>
-        <w:rPr>
-          <w:b w:val="0"/>
-          <w:u w:val="none"/>
-          <w:lang w:val="es-ES_tradnl"/>
-        </w:rPr>
-        <w:t>Indrapura</w:t>
-      </w:r>
-      <w:proofErr w:type="spellEnd"/>
-      <w:r>
-        <w:rPr>
-          <w:b w:val="0"/>
-          <w:u w:val="none"/>
-          <w:lang w:val="es-ES_tradnl"/>
-        </w:rPr>
-        <w:t xml:space="preserve">, </w:t>
+        <w:t xml:space="preserve">Siak Sri Indrapura, </w:t>
       </w:r>
       <w:r>
         <w:rPr>
@@ -56,16 +28,7 @@
           <w:u w:val="none"/>
           <w:lang w:val="en-US"/>
         </w:rPr>
-        <w:t>${</w:t>
-      </w:r>
-      <w:proofErr w:type="spellStart"/>
-      <w:r>
-        <w:rPr>
-          <w:b w:val="0"/>
-          <w:u w:val="none"/>
-          <w:lang w:val="en-US"/>
-        </w:rPr>
-        <w:t>tanggal</w:t>
+        <w:t>${tanggal</w:t>
       </w:r>
       <w:r>
         <w:rPr>
@@ -75,7 +38,6 @@
         </w:rPr>
         <w:t>_laporan</w:t>
       </w:r>
-      <w:proofErr w:type="spellEnd"/>
       <w:r>
         <w:rPr>
           <w:b w:val="0"/>
@@ -181,25 +143,7 @@
                 <w:bCs w:val="0"/>
                 <w:lang w:val="en-US"/>
               </w:rPr>
-              <w:t>${</w:t>
-            </w:r>
-            <w:proofErr w:type="spellStart"/>
-            <w:r>
-              <w:rPr>
-                <w:b w:val="0"/>
-                <w:bCs w:val="0"/>
-                <w:lang w:val="en-US"/>
-              </w:rPr>
-              <w:t>nomor_spt</w:t>
-            </w:r>
-            <w:proofErr w:type="spellEnd"/>
-            <w:r>
-              <w:rPr>
-                <w:b w:val="0"/>
-                <w:bCs w:val="0"/>
-                <w:lang w:val="en-US"/>
-              </w:rPr>
-              <w:t>}</w:t>
+              <w:t>${nomor_spt}</w:t>
             </w:r>
           </w:p>
         </w:tc>
@@ -236,41 +180,13 @@
                 <w:lang w:val="es-ES_tradnl" w:eastAsia="en-US"/>
               </w:rPr>
             </w:pPr>
-            <w:proofErr w:type="spellStart"/>
             <w:r>
               <w:rPr>
                 <w:b w:val="0"/>
                 <w:u w:val="none"/>
                 <w:lang w:val="es-ES_tradnl" w:eastAsia="en-US"/>
               </w:rPr>
-              <w:t>Kepada</w:t>
-            </w:r>
-            <w:proofErr w:type="spellEnd"/>
-            <w:r>
-              <w:rPr>
-                <w:b w:val="0"/>
-                <w:u w:val="none"/>
-                <w:lang w:val="es-ES_tradnl" w:eastAsia="en-US"/>
-              </w:rPr>
-              <w:t xml:space="preserve"> </w:t>
-            </w:r>
-            <w:proofErr w:type="spellStart"/>
-            <w:r>
-              <w:rPr>
-                <w:b w:val="0"/>
-                <w:u w:val="none"/>
-                <w:lang w:val="es-ES_tradnl" w:eastAsia="en-US"/>
-              </w:rPr>
-              <w:t>Yth</w:t>
-            </w:r>
-            <w:proofErr w:type="spellEnd"/>
-            <w:r>
-              <w:rPr>
-                <w:b w:val="0"/>
-                <w:u w:val="none"/>
-                <w:lang w:val="es-ES_tradnl" w:eastAsia="en-US"/>
-              </w:rPr>
-              <w:t xml:space="preserve">, </w:t>
+              <w:t xml:space="preserve">Kepada Yth, </w:t>
             </w:r>
           </w:p>
         </w:tc>
@@ -291,7 +207,6 @@
                 <w:lang w:val="es-ES_tradnl" w:eastAsia="en-US"/>
               </w:rPr>
             </w:pPr>
-            <w:proofErr w:type="spellStart"/>
             <w:r>
               <w:rPr>
                 <w:b w:val="0"/>
@@ -300,7 +215,6 @@
               </w:rPr>
               <w:t>Lampiran</w:t>
             </w:r>
-            <w:proofErr w:type="spellEnd"/>
           </w:p>
         </w:tc>
         <w:tc>
@@ -385,70 +299,14 @@
                 <w:lang w:val="es-ES_tradnl" w:eastAsia="en-US"/>
               </w:rPr>
             </w:pPr>
-            <w:proofErr w:type="spellStart"/>
             <w:r>
               <w:rPr>
                 <w:b w:val="0"/>
                 <w:u w:val="none"/>
                 <w:lang w:val="es-ES_tradnl" w:eastAsia="en-US"/>
               </w:rPr>
-              <w:t>Sekretaris</w:t>
+              <w:t>Sekretaris Daerah Kabupaten Siak</w:t>
             </w:r>
-            <w:proofErr w:type="spellEnd"/>
-            <w:r>
-              <w:rPr>
-                <w:b w:val="0"/>
-                <w:u w:val="none"/>
-                <w:lang w:val="es-ES_tradnl" w:eastAsia="en-US"/>
-              </w:rPr>
-              <w:t xml:space="preserve"> </w:t>
-            </w:r>
-            <w:proofErr w:type="spellStart"/>
-            <w:r>
-              <w:rPr>
-                <w:b w:val="0"/>
-                <w:u w:val="none"/>
-                <w:lang w:val="es-ES_tradnl" w:eastAsia="en-US"/>
-              </w:rPr>
-              <w:t>Daerah</w:t>
-            </w:r>
-            <w:proofErr w:type="spellEnd"/>
-            <w:r>
-              <w:rPr>
-                <w:b w:val="0"/>
-                <w:u w:val="none"/>
-                <w:lang w:val="es-ES_tradnl" w:eastAsia="en-US"/>
-              </w:rPr>
-              <w:t xml:space="preserve"> </w:t>
-            </w:r>
-            <w:proofErr w:type="spellStart"/>
-            <w:r>
-              <w:rPr>
-                <w:b w:val="0"/>
-                <w:u w:val="none"/>
-                <w:lang w:val="es-ES_tradnl" w:eastAsia="en-US"/>
-              </w:rPr>
-              <w:t>Kabupaten</w:t>
-            </w:r>
-            <w:proofErr w:type="spellEnd"/>
-            <w:r>
-              <w:rPr>
-                <w:b w:val="0"/>
-                <w:u w:val="none"/>
-                <w:lang w:val="es-ES_tradnl" w:eastAsia="en-US"/>
-              </w:rPr>
-              <w:t xml:space="preserve"> </w:t>
-            </w:r>
-            <w:proofErr w:type="spellStart"/>
-            <w:r>
-              <w:rPr>
-                <w:b w:val="0"/>
-                <w:u w:val="none"/>
-                <w:lang w:val="es-ES_tradnl" w:eastAsia="en-US"/>
-              </w:rPr>
-              <w:t>Siak</w:t>
-            </w:r>
-            <w:proofErr w:type="spellEnd"/>
           </w:p>
         </w:tc>
       </w:tr>
@@ -468,7 +326,6 @@
                 <w:lang w:val="es-ES_tradnl" w:eastAsia="en-US"/>
               </w:rPr>
             </w:pPr>
-            <w:proofErr w:type="spellStart"/>
             <w:r>
               <w:rPr>
                 <w:b w:val="0"/>
@@ -477,7 +334,6 @@
               </w:rPr>
               <w:t>Perihal</w:t>
             </w:r>
-            <w:proofErr w:type="spellEnd"/>
           </w:p>
         </w:tc>
         <w:tc>
@@ -517,37 +373,12 @@
                 <w:lang w:val="es-ES_tradnl" w:eastAsia="en-US"/>
               </w:rPr>
             </w:pPr>
-            <w:proofErr w:type="spellStart"/>
             <w:r>
               <w:rPr>
                 <w:b w:val="0"/>
                 <w:lang w:val="es-ES_tradnl" w:eastAsia="en-US"/>
               </w:rPr>
-              <w:t>Laporan</w:t>
-            </w:r>
-            <w:proofErr w:type="spellEnd"/>
-            <w:r>
-              <w:rPr>
-                <w:b w:val="0"/>
-                <w:lang w:val="es-ES_tradnl" w:eastAsia="en-US"/>
-              </w:rPr>
-              <w:t xml:space="preserve"> </w:t>
-            </w:r>
-            <w:proofErr w:type="spellStart"/>
-            <w:r>
-              <w:rPr>
-                <w:b w:val="0"/>
-                <w:lang w:val="es-ES_tradnl" w:eastAsia="en-US"/>
-              </w:rPr>
-              <w:t>Perjalanan</w:t>
-            </w:r>
-            <w:proofErr w:type="spellEnd"/>
-            <w:r>
-              <w:rPr>
-                <w:b w:val="0"/>
-                <w:lang w:val="es-ES_tradnl" w:eastAsia="en-US"/>
-              </w:rPr>
-              <w:t xml:space="preserve"> Dinas</w:t>
+              <w:t>Laporan Perjalanan Dinas</w:t>
             </w:r>
           </w:p>
         </w:tc>
@@ -680,31 +511,13 @@
               </w:rPr>
               <w:t xml:space="preserve">        </w:t>
             </w:r>
-            <w:proofErr w:type="spellStart"/>
             <w:r>
               <w:rPr>
                 <w:b w:val="0"/>
                 <w:lang w:val="es-ES_tradnl" w:eastAsia="en-US"/>
               </w:rPr>
-              <w:t>Siak</w:t>
+              <w:t>Siak Sri Indrapura</w:t>
             </w:r>
-            <w:proofErr w:type="spellEnd"/>
-            <w:r>
-              <w:rPr>
-                <w:b w:val="0"/>
-                <w:lang w:val="es-ES_tradnl" w:eastAsia="en-US"/>
-              </w:rPr>
-              <w:t xml:space="preserve"> Sri </w:t>
-            </w:r>
-            <w:proofErr w:type="spellStart"/>
-            <w:r>
-              <w:rPr>
-                <w:b w:val="0"/>
-                <w:lang w:val="es-ES_tradnl" w:eastAsia="en-US"/>
-              </w:rPr>
-              <w:t>Indrapura</w:t>
-            </w:r>
-            <w:proofErr w:type="spellEnd"/>
           </w:p>
         </w:tc>
       </w:tr>
@@ -733,41 +546,13 @@
           <w:lang w:val="es-ES_tradnl"/>
         </w:rPr>
       </w:pPr>
-      <w:proofErr w:type="spellStart"/>
       <w:r>
         <w:rPr>
           <w:b w:val="0"/>
           <w:u w:val="none"/>
           <w:lang w:val="es-ES_tradnl"/>
         </w:rPr>
-        <w:t>Dengan</w:t>
-      </w:r>
-      <w:proofErr w:type="spellEnd"/>
-      <w:r>
-        <w:rPr>
-          <w:b w:val="0"/>
-          <w:u w:val="none"/>
-          <w:lang w:val="es-ES_tradnl"/>
-        </w:rPr>
-        <w:t xml:space="preserve"> </w:t>
-      </w:r>
-      <w:proofErr w:type="spellStart"/>
-      <w:r>
-        <w:rPr>
-          <w:b w:val="0"/>
-          <w:u w:val="none"/>
-          <w:lang w:val="es-ES_tradnl"/>
-        </w:rPr>
-        <w:t>Hormat</w:t>
-      </w:r>
-      <w:proofErr w:type="spellEnd"/>
-      <w:r>
-        <w:rPr>
-          <w:b w:val="0"/>
-          <w:u w:val="none"/>
-          <w:lang w:val="es-ES_tradnl"/>
-        </w:rPr>
-        <w:t xml:space="preserve">, </w:t>
+        <w:t xml:space="preserve">Dengan Hormat, </w:t>
       </w:r>
     </w:p>
     <w:p>
@@ -782,86 +567,13 @@
           <w:lang w:val="es-ES_tradnl"/>
         </w:rPr>
       </w:pPr>
-      <w:proofErr w:type="spellStart"/>
       <w:r>
         <w:rPr>
           <w:b w:val="0"/>
           <w:u w:val="none"/>
           <w:lang w:val="es-ES_tradnl"/>
         </w:rPr>
-        <w:t>Disampaikan</w:t>
-      </w:r>
-      <w:proofErr w:type="spellEnd"/>
-      <w:r>
-        <w:rPr>
-          <w:b w:val="0"/>
-          <w:u w:val="none"/>
-          <w:lang w:val="es-ES_tradnl"/>
-        </w:rPr>
-        <w:t xml:space="preserve"> </w:t>
-      </w:r>
-      <w:proofErr w:type="spellStart"/>
-      <w:r>
-        <w:rPr>
-          <w:b w:val="0"/>
-          <w:u w:val="none"/>
-          <w:lang w:val="es-ES_tradnl"/>
-        </w:rPr>
-        <w:t>kepada</w:t>
-      </w:r>
-      <w:proofErr w:type="spellEnd"/>
-      <w:r>
-        <w:rPr>
-          <w:b w:val="0"/>
-          <w:u w:val="none"/>
-          <w:lang w:val="es-ES_tradnl"/>
-        </w:rPr>
-        <w:t xml:space="preserve"> </w:t>
-      </w:r>
-      <w:proofErr w:type="spellStart"/>
-      <w:r>
-        <w:rPr>
-          <w:b w:val="0"/>
-          <w:u w:val="none"/>
-          <w:lang w:val="es-ES_tradnl"/>
-        </w:rPr>
-        <w:t>bapak</w:t>
-      </w:r>
-      <w:proofErr w:type="spellEnd"/>
-      <w:r>
-        <w:rPr>
-          <w:b w:val="0"/>
-          <w:u w:val="none"/>
-          <w:lang w:val="es-ES_tradnl"/>
-        </w:rPr>
-        <w:t xml:space="preserve"> </w:t>
-      </w:r>
-      <w:proofErr w:type="spellStart"/>
-      <w:r>
-        <w:rPr>
-          <w:b w:val="0"/>
-          <w:u w:val="none"/>
-          <w:lang w:val="es-ES_tradnl"/>
-        </w:rPr>
-        <w:t>laporan</w:t>
-      </w:r>
-      <w:proofErr w:type="spellEnd"/>
-      <w:r>
-        <w:rPr>
-          <w:b w:val="0"/>
-          <w:u w:val="none"/>
-          <w:lang w:val="es-ES_tradnl"/>
-        </w:rPr>
-        <w:t xml:space="preserve"> </w:t>
-      </w:r>
-      <w:proofErr w:type="spellStart"/>
-      <w:r>
-        <w:rPr>
-          <w:b w:val="0"/>
-          <w:u w:val="none"/>
-          <w:lang w:val="es-ES_tradnl"/>
-        </w:rPr>
-        <w:t>perjalan</w:t>
+        <w:t>Disampaikan kepada bapak laporan perjalan</w:t>
       </w:r>
       <w:r>
         <w:rPr>
@@ -871,50 +583,13 @@
         </w:rPr>
         <w:t>an</w:t>
       </w:r>
-      <w:proofErr w:type="spellEnd"/>
       <w:r>
         <w:rPr>
           <w:b w:val="0"/>
           <w:u w:val="none"/>
           <w:lang w:val="es-ES_tradnl"/>
         </w:rPr>
-        <w:t xml:space="preserve"> dinas </w:t>
-      </w:r>
-      <w:proofErr w:type="spellStart"/>
-      <w:r>
-        <w:rPr>
-          <w:b w:val="0"/>
-          <w:u w:val="none"/>
-          <w:lang w:val="es-ES_tradnl"/>
-        </w:rPr>
-        <w:t>sebagai</w:t>
-      </w:r>
-      <w:proofErr w:type="spellEnd"/>
-      <w:r>
-        <w:rPr>
-          <w:b w:val="0"/>
-          <w:u w:val="none"/>
-          <w:lang w:val="es-ES_tradnl"/>
-        </w:rPr>
-        <w:t xml:space="preserve"> </w:t>
-      </w:r>
-      <w:proofErr w:type="spellStart"/>
-      <w:r>
-        <w:rPr>
-          <w:b w:val="0"/>
-          <w:u w:val="none"/>
-          <w:lang w:val="es-ES_tradnl"/>
-        </w:rPr>
-        <w:t>berikut</w:t>
-      </w:r>
-      <w:proofErr w:type="spellEnd"/>
-      <w:r>
-        <w:rPr>
-          <w:b w:val="0"/>
-          <w:u w:val="none"/>
-          <w:lang w:val="es-ES_tradnl"/>
-        </w:rPr>
-        <w:t>:</w:t>
+        <w:t xml:space="preserve"> dinas sebagai berikut:</w:t>
       </w:r>
     </w:p>
     <w:p>
@@ -946,23 +621,13 @@
           <w:lang w:val="es-ES_tradnl"/>
         </w:rPr>
       </w:pPr>
-      <w:proofErr w:type="spellStart"/>
       <w:r>
         <w:rPr>
           <w:b w:val="0"/>
           <w:u w:val="none"/>
           <w:lang w:val="es-ES_tradnl"/>
         </w:rPr>
-        <w:t>Dasar</w:t>
-      </w:r>
-      <w:proofErr w:type="spellEnd"/>
-      <w:r>
-        <w:rPr>
-          <w:b w:val="0"/>
-          <w:u w:val="none"/>
-          <w:lang w:val="es-ES_tradnl"/>
-        </w:rPr>
-        <w:t>.</w:t>
+        <w:t>Dasar.</w:t>
       </w:r>
     </w:p>
     <w:p>
@@ -976,15 +641,7 @@
         <w:jc w:val="both"/>
       </w:pPr>
       <w:r>
-        <w:t>${</w:t>
-      </w:r>
-      <w:proofErr w:type="spellStart"/>
-      <w:r>
-        <w:t>dasar_spt</w:t>
-      </w:r>
-      <w:proofErr w:type="spellEnd"/>
-      <w:r>
-        <w:t>}</w:t>
+        <w:t>${dasar_spt}</w:t>
       </w:r>
     </w:p>
     <w:p>
@@ -1017,34 +674,14 @@
           <w:lang w:val="es-ES_tradnl"/>
         </w:rPr>
       </w:pPr>
-      <w:proofErr w:type="spellStart"/>
       <w:r>
         <w:rPr>
           <w:b w:val="0"/>
           <w:u w:val="none"/>
           <w:lang w:val="es-ES_tradnl"/>
         </w:rPr>
-        <w:t>Maksud</w:t>
+        <w:t>Maksud dan Tujuan</w:t>
       </w:r>
-      <w:proofErr w:type="spellEnd"/>
-      <w:r>
-        <w:rPr>
-          <w:b w:val="0"/>
-          <w:u w:val="none"/>
-          <w:lang w:val="es-ES_tradnl"/>
-        </w:rPr>
-        <w:t xml:space="preserve"> dan </w:t>
-      </w:r>
-      <w:proofErr w:type="spellStart"/>
-      <w:r>
-        <w:rPr>
-          <w:b w:val="0"/>
-          <w:u w:val="none"/>
-          <w:lang w:val="es-ES_tradnl"/>
-        </w:rPr>
-        <w:t>Tujuan</w:t>
-      </w:r>
-      <w:proofErr w:type="spellEnd"/>
     </w:p>
     <w:p>
       <w:pPr>
@@ -1058,15 +695,7 @@
         <w:t>$</w:t>
       </w:r>
       <w:r>
-        <w:t>{</w:t>
-      </w:r>
-      <w:proofErr w:type="spellStart"/>
-      <w:r>
-        <w:t>uraian_spt</w:t>
-      </w:r>
-      <w:proofErr w:type="spellEnd"/>
-      <w:r>
-        <w:t>}</w:t>
+        <w:t>{uraian_spt}</w:t>
       </w:r>
     </w:p>
     <w:p>
@@ -1098,34 +727,14 @@
           <w:lang w:val="es-ES_tradnl"/>
         </w:rPr>
       </w:pPr>
-      <w:proofErr w:type="spellStart"/>
       <w:r>
         <w:rPr>
           <w:b w:val="0"/>
           <w:u w:val="none"/>
           <w:lang w:val="es-ES_tradnl"/>
         </w:rPr>
-        <w:t>Hasil</w:t>
+        <w:t>Hasil yang dicapai</w:t>
       </w:r>
-      <w:proofErr w:type="spellEnd"/>
-      <w:r>
-        <w:rPr>
-          <w:b w:val="0"/>
-          <w:u w:val="none"/>
-          <w:lang w:val="es-ES_tradnl"/>
-        </w:rPr>
-        <w:t xml:space="preserve"> yang </w:t>
-      </w:r>
-      <w:proofErr w:type="spellStart"/>
-      <w:r>
-        <w:rPr>
-          <w:b w:val="0"/>
-          <w:u w:val="none"/>
-          <w:lang w:val="es-ES_tradnl"/>
-        </w:rPr>
-        <w:t>dicapai</w:t>
-      </w:r>
-      <w:proofErr w:type="spellEnd"/>
     </w:p>
     <w:p>
       <w:pPr>
@@ -1145,25 +754,7 @@
           <w:u w:val="none"/>
           <w:lang w:val="en-US"/>
         </w:rPr>
-        <w:t>${</w:t>
-      </w:r>
-      <w:proofErr w:type="spellStart"/>
-      <w:r>
-        <w:rPr>
-          <w:b w:val="0"/>
-          <w:u w:val="none"/>
-          <w:lang w:val="en-US"/>
-        </w:rPr>
-        <w:t>ringkasan_hasil_kegiatan</w:t>
-      </w:r>
-      <w:proofErr w:type="spellEnd"/>
-      <w:r>
-        <w:rPr>
-          <w:b w:val="0"/>
-          <w:u w:val="none"/>
-          <w:lang w:val="en-US"/>
-        </w:rPr>
-        <w:t>}</w:t>
+        <w:t>${ringkasan_hasil_kegiatan}</w:t>
       </w:r>
     </w:p>
     <w:p>
@@ -1203,23 +794,13 @@
         </w:rPr>
         <w:t>P</w:t>
       </w:r>
-      <w:proofErr w:type="spellStart"/>
       <w:r>
         <w:rPr>
           <w:b w:val="0"/>
           <w:u w:val="none"/>
           <w:lang w:val="es-ES_tradnl"/>
         </w:rPr>
-        <w:t>enutup</w:t>
-      </w:r>
-      <w:proofErr w:type="spellEnd"/>
-      <w:r>
-        <w:rPr>
-          <w:b w:val="0"/>
-          <w:u w:val="none"/>
-          <w:lang w:val="es-ES_tradnl"/>
-        </w:rPr>
-        <w:t>.</w:t>
+        <w:t>enutup.</w:t>
       </w:r>
     </w:p>
     <w:p>
@@ -1234,131 +815,13 @@
           <w:lang w:val="es-ES_tradnl"/>
         </w:rPr>
       </w:pPr>
-      <w:proofErr w:type="spellStart"/>
       <w:r>
         <w:rPr>
           <w:b w:val="0"/>
           <w:u w:val="none"/>
           <w:lang w:val="es-ES_tradnl"/>
         </w:rPr>
-        <w:t>Demikian</w:t>
-      </w:r>
-      <w:proofErr w:type="spellEnd"/>
-      <w:r>
-        <w:rPr>
-          <w:b w:val="0"/>
-          <w:u w:val="none"/>
-          <w:lang w:val="es-ES_tradnl"/>
-        </w:rPr>
-        <w:t xml:space="preserve"> </w:t>
-      </w:r>
-      <w:proofErr w:type="spellStart"/>
-      <w:r>
-        <w:rPr>
-          <w:b w:val="0"/>
-          <w:u w:val="none"/>
-          <w:lang w:val="es-ES_tradnl"/>
-        </w:rPr>
-        <w:t>laporan</w:t>
-      </w:r>
-      <w:proofErr w:type="spellEnd"/>
-      <w:r>
-        <w:rPr>
-          <w:b w:val="0"/>
-          <w:u w:val="none"/>
-          <w:lang w:val="es-ES_tradnl"/>
-        </w:rPr>
-        <w:t xml:space="preserve"> </w:t>
-      </w:r>
-      <w:proofErr w:type="spellStart"/>
-      <w:r>
-        <w:rPr>
-          <w:b w:val="0"/>
-          <w:u w:val="none"/>
-          <w:lang w:val="es-ES_tradnl"/>
-        </w:rPr>
-        <w:t>perjalanan</w:t>
-      </w:r>
-      <w:proofErr w:type="spellEnd"/>
-      <w:r>
-        <w:rPr>
-          <w:b w:val="0"/>
-          <w:u w:val="none"/>
-          <w:lang w:val="es-ES_tradnl"/>
-        </w:rPr>
-        <w:t xml:space="preserve"> dinas </w:t>
-      </w:r>
-      <w:proofErr w:type="spellStart"/>
-      <w:r>
-        <w:rPr>
-          <w:b w:val="0"/>
-          <w:u w:val="none"/>
-          <w:lang w:val="es-ES_tradnl"/>
-        </w:rPr>
-        <w:t>ini</w:t>
-      </w:r>
-      <w:proofErr w:type="spellEnd"/>
-      <w:r>
-        <w:rPr>
-          <w:b w:val="0"/>
-          <w:u w:val="none"/>
-          <w:lang w:val="es-ES_tradnl"/>
-        </w:rPr>
-        <w:t xml:space="preserve"> </w:t>
-      </w:r>
-      <w:proofErr w:type="spellStart"/>
-      <w:r>
-        <w:rPr>
-          <w:b w:val="0"/>
-          <w:u w:val="none"/>
-          <w:lang w:val="es-ES_tradnl"/>
-        </w:rPr>
-        <w:t>dibuat</w:t>
-      </w:r>
-      <w:proofErr w:type="spellEnd"/>
-      <w:r>
-        <w:rPr>
-          <w:b w:val="0"/>
-          <w:u w:val="none"/>
-          <w:lang w:val="es-ES_tradnl"/>
-        </w:rPr>
-        <w:t xml:space="preserve"> dan </w:t>
-      </w:r>
-      <w:proofErr w:type="spellStart"/>
-      <w:r>
-        <w:rPr>
-          <w:b w:val="0"/>
-          <w:u w:val="none"/>
-          <w:lang w:val="es-ES_tradnl"/>
-        </w:rPr>
-        <w:t>dipergunakan</w:t>
-      </w:r>
-      <w:proofErr w:type="spellEnd"/>
-      <w:r>
-        <w:rPr>
-          <w:b w:val="0"/>
-          <w:u w:val="none"/>
-          <w:lang w:val="es-ES_tradnl"/>
-        </w:rPr>
-        <w:t xml:space="preserve"> </w:t>
-      </w:r>
-      <w:proofErr w:type="spellStart"/>
-      <w:r>
-        <w:rPr>
-          <w:b w:val="0"/>
-          <w:u w:val="none"/>
-          <w:lang w:val="es-ES_tradnl"/>
-        </w:rPr>
-        <w:t>seperlunya</w:t>
-      </w:r>
-      <w:proofErr w:type="spellEnd"/>
-      <w:r>
-        <w:rPr>
-          <w:b w:val="0"/>
-          <w:u w:val="none"/>
-          <w:lang w:val="es-ES_tradnl"/>
-        </w:rPr>
-        <w:t xml:space="preserve">. </w:t>
+        <w:t xml:space="preserve">Demikian laporan perjalanan dinas ini dibuat dan dipergunakan seperlunya. </w:t>
       </w:r>
     </w:p>
     <w:p>
@@ -1392,54 +855,8 @@
           <w:u w:val="none"/>
           <w:lang w:val="es-ES_tradnl"/>
         </w:rPr>
-        <w:t xml:space="preserve">Yang </w:t>
+        <w:t>Yang Melaksanakan Perjalanan Dinas  :</w:t>
       </w:r>
-      <w:proofErr w:type="spellStart"/>
-      <w:r>
-        <w:rPr>
-          <w:b w:val="0"/>
-          <w:u w:val="none"/>
-          <w:lang w:val="es-ES_tradnl"/>
-        </w:rPr>
-        <w:t>Melaksanakan</w:t>
-      </w:r>
-      <w:proofErr w:type="spellEnd"/>
-      <w:r>
-        <w:rPr>
-          <w:b w:val="0"/>
-          <w:u w:val="none"/>
-          <w:lang w:val="es-ES_tradnl"/>
-        </w:rPr>
-        <w:t xml:space="preserve"> </w:t>
-      </w:r>
-      <w:proofErr w:type="spellStart"/>
-      <w:r>
-        <w:rPr>
-          <w:b w:val="0"/>
-          <w:u w:val="none"/>
-          <w:lang w:val="es-ES_tradnl"/>
-        </w:rPr>
-        <w:t>Perjalanan</w:t>
-      </w:r>
-      <w:proofErr w:type="spellEnd"/>
-      <w:r>
-        <w:rPr>
-          <w:b w:val="0"/>
-          <w:u w:val="none"/>
-          <w:lang w:val="es-ES_tradnl"/>
-        </w:rPr>
-        <w:t xml:space="preserve"> </w:t>
-      </w:r>
-      <w:proofErr w:type="gramStart"/>
-      <w:r>
-        <w:rPr>
-          <w:b w:val="0"/>
-          <w:u w:val="none"/>
-          <w:lang w:val="es-ES_tradnl"/>
-        </w:rPr>
-        <w:t>Dinas  :</w:t>
-      </w:r>
-      <w:proofErr w:type="gramEnd"/>
     </w:p>
     <w:p>
       <w:pPr>
@@ -1458,25 +875,7 @@
           <w:u w:val="none"/>
           <w:lang w:val="es-ES_tradnl"/>
         </w:rPr>
-        <w:t>${</w:t>
-      </w:r>
-      <w:proofErr w:type="spellStart"/>
-      <w:r>
-        <w:rPr>
-          <w:b w:val="0"/>
-          <w:u w:val="none"/>
-          <w:lang w:val="es-ES_tradnl"/>
-        </w:rPr>
-        <w:t>pegawai_block</w:t>
-      </w:r>
-      <w:proofErr w:type="spellEnd"/>
-      <w:r>
-        <w:rPr>
-          <w:b w:val="0"/>
-          <w:u w:val="none"/>
-          <w:lang w:val="es-ES_tradnl"/>
-        </w:rPr>
-        <w:t>}</w:t>
+        <w:t>${pegawai_block}</w:t>
       </w:r>
     </w:p>
     <w:tbl>
@@ -1575,23 +974,7 @@
                 <w:b/>
                 <w:bCs/>
               </w:rPr>
-              <w:t>${</w:t>
-            </w:r>
-            <w:proofErr w:type="spellStart"/>
-            <w:r>
-              <w:rPr>
-                <w:b/>
-                <w:bCs/>
-              </w:rPr>
-              <w:t>nama_pegawai</w:t>
-            </w:r>
-            <w:proofErr w:type="spellEnd"/>
-            <w:r>
-              <w:rPr>
-                <w:b/>
-                <w:bCs/>
-              </w:rPr>
-              <w:t>}</w:t>
+              <w:t>${nama_pegawai}</w:t>
             </w:r>
           </w:p>
           <w:p>
@@ -1611,15 +994,7 @@
           </w:p>
           <w:p>
             <w:r>
-              <w:t>${</w:t>
-            </w:r>
-            <w:proofErr w:type="spellStart"/>
-            <w:r>
-              <w:t>jabatan</w:t>
-            </w:r>
-            <w:proofErr w:type="spellEnd"/>
-            <w:r>
-              <w:t>}</w:t>
+              <w:t>${jabatan}</w:t>
             </w:r>
           </w:p>
           <w:p/>
@@ -1669,24 +1044,44 @@
     <w:p>
       <w:pPr>
         <w:ind w:left="284" w:hanging="284"/>
+      </w:pPr>
+      <w:r>
+        <w:t>${/pegawai_block}</w:t>
+      </w:r>
+    </w:p>
+    <w:p>
+      <w:pPr>
+        <w:ind w:left="284" w:hanging="284"/>
+      </w:pPr>
+    </w:p>
+    <w:p>
+      <w:pPr>
+        <w:ind w:left="284" w:hanging="284"/>
+      </w:pPr>
+      <w:r>
+        <w:t>${foto1}</w:t>
+      </w:r>
+      <w:bookmarkStart w:id="0" w:name="_GoBack"/>
+      <w:bookmarkEnd w:id="0"/>
+    </w:p>
+    <w:p>
+      <w:pPr>
+        <w:ind w:left="284" w:hanging="284"/>
+      </w:pPr>
+    </w:p>
+    <w:p>
+      <w:pPr>
+        <w:ind w:left="284" w:hanging="284"/>
+      </w:pPr>
+    </w:p>
+    <w:p>
+      <w:pPr>
+        <w:ind w:left="284" w:hanging="284"/>
         <w:rPr>
           <w:u w:val="single"/>
           <w:lang w:val="id-ID"/>
         </w:rPr>
       </w:pPr>
-      <w:r>
-        <w:t>${/</w:t>
-      </w:r>
-      <w:proofErr w:type="spellStart"/>
-      <w:r>
-        <w:t>pegawai_block</w:t>
-      </w:r>
-      <w:proofErr w:type="spellEnd"/>
-      <w:r>
-        <w:t>}</w:t>
-      </w:r>
-      <w:bookmarkStart w:id="0" w:name="_GoBack"/>
-      <w:bookmarkEnd w:id="0"/>
     </w:p>
     <w:sectPr>
       <w:footerReference w:type="default" r:id="rId8"/>
@@ -1792,7 +1187,7 @@
         <v:path o:extrusionok="f" gradientshapeok="t" o:connecttype="rect"/>
         <o:lock v:ext="edit" aspectratio="t"/>
       </v:shapetype>
-      <v:shape id="_x0000_i1044" type="#_x0000_t75" style="width:11.5pt;height:11.5pt" o:bullet="t">
+      <v:shape id="_x0000_i1049" type="#_x0000_t75" style="width:11.5pt;height:11.5pt" o:bullet="t">
         <v:imagedata r:id="rId1" o:title="artB1C9"/>
       </v:shape>
     </w:pict>
@@ -8468,7 +7863,7 @@
 </file>
 
 <file path=customXml/itemProps1.xml><?xml version="1.0" encoding="utf-8"?>
-<ds:datastoreItem xmlns:ds="http://schemas.openxmlformats.org/officeDocument/2006/customXml" ds:itemID="{4D7F06DE-782D-40C6-AB1B-6AB3B2C0AB06}">
+<ds:datastoreItem xmlns:ds="http://schemas.openxmlformats.org/officeDocument/2006/customXml" ds:itemID="{8ACA16DB-7DAB-4EF4-A708-EE92EA2C65DA}">
   <ds:schemaRefs>
     <ds:schemaRef ds:uri="http://schemas.openxmlformats.org/officeDocument/2006/bibliography"/>
   </ds:schemaRefs>

</xml_diff>